<commit_message>
Fix vessel system, move cargo cost calculation to Cargo
</commit_message>
<xml_diff>
--- a/SPLS-v3.0/SDD for SeaPortv3.0.docx
+++ b/SPLS-v3.0/SDD for SeaPortv3.0.docx
@@ -1701,21 +1701,7 @@
           <w:b/>
         </w:rPr>
         <w:lastRenderedPageBreak/>
-        <w:t xml:space="preserve">The details about each module will be discussed in </w:t>
-      </w:r>
-      <w:proofErr w:type="gramStart"/>
-      <w:r>
-        <w:rPr>
-          <w:b/>
-        </w:rPr>
-        <w:t>details</w:t>
-      </w:r>
-      <w:proofErr w:type="gramEnd"/>
-      <w:r>
-        <w:rPr>
-          <w:b/>
-        </w:rPr>
-        <w:t>.</w:t>
+        <w:t>The details about each module will be discussed in details.</w:t>
       </w:r>
     </w:p>
     <w:p>
@@ -2082,15 +2068,7 @@
     <w:p/>
     <w:p>
       <w:r>
-        <w:t xml:space="preserve">The Vessel Module is to Simulate and predict the Logistic </w:t>
-      </w:r>
-      <w:proofErr w:type="gramStart"/>
-      <w:r>
-        <w:t>planning’s</w:t>
-      </w:r>
-      <w:proofErr w:type="gramEnd"/>
-      <w:r>
-        <w:t xml:space="preserve"> and Cost involved in port operations related to the vessels. </w:t>
+        <w:t xml:space="preserve">The Vessel Module is to Simulate and predict the Logistic planning’s and Cost involved in port operations related to the vessels. </w:t>
       </w:r>
     </w:p>
     <w:p>
@@ -2180,23 +2158,7 @@
           <w:b/>
           <w:color w:val="000000"/>
         </w:rPr>
-        <w:t xml:space="preserve">How long the vessel </w:t>
-      </w:r>
-      <w:proofErr w:type="gramStart"/>
-      <w:r>
-        <w:rPr>
-          <w:b/>
-          <w:color w:val="000000"/>
-        </w:rPr>
-        <w:t>need</w:t>
-      </w:r>
-      <w:proofErr w:type="gramEnd"/>
-      <w:r>
-        <w:rPr>
-          <w:b/>
-          <w:color w:val="000000"/>
-        </w:rPr>
-        <w:t xml:space="preserve"> to Stay at Berth? </w:t>
+        <w:t xml:space="preserve">How long the vessel need to Stay at Berth? </w:t>
       </w:r>
     </w:p>
     <w:p>
@@ -2288,21 +2250,7 @@
         <w:rPr>
           <w:color w:val="000000"/>
         </w:rPr>
-        <w:t xml:space="preserve"> are calculated from the Port Due Master- </w:t>
-      </w:r>
-      <w:proofErr w:type="gramStart"/>
-      <w:r>
-        <w:rPr>
-          <w:color w:val="000000"/>
-        </w:rPr>
-        <w:t>referring</w:t>
-      </w:r>
-      <w:proofErr w:type="gramEnd"/>
-      <w:r>
-        <w:rPr>
-          <w:color w:val="000000"/>
-        </w:rPr>
-        <w:t xml:space="preserve"> the GT and Trade Type </w:t>
+        <w:t xml:space="preserve"> are calculated from the Port Due Master- referring the GT and Trade Type </w:t>
       </w:r>
     </w:p>
     <w:p>
@@ -2359,21 +2307,7 @@
         <w:rPr>
           <w:color w:val="000000"/>
         </w:rPr>
-        <w:t xml:space="preserve"> is calculated per hour, hence the Stay </w:t>
-      </w:r>
-      <w:proofErr w:type="gramStart"/>
-      <w:r>
-        <w:rPr>
-          <w:color w:val="000000"/>
-        </w:rPr>
-        <w:t>At</w:t>
-      </w:r>
-      <w:proofErr w:type="gramEnd"/>
-      <w:r>
-        <w:rPr>
-          <w:color w:val="000000"/>
-        </w:rPr>
-        <w:t xml:space="preserve"> Berth calculated from the Cargo Norms to be used for this. The charges are as per the Berth Hire Master.</w:t>
+        <w:t xml:space="preserve"> is calculated per hour, hence the Stay At Berth calculated from the Cargo Norms to be used for this. The charges are as per the Berth Hire Master.</w:t>
       </w:r>
     </w:p>
     <w:p/>
@@ -2702,15 +2636,7 @@
     </w:p>
     <w:p>
       <w:r>
-        <w:t xml:space="preserve">These </w:t>
-      </w:r>
-      <w:proofErr w:type="gramStart"/>
-      <w:r>
-        <w:t>inputs</w:t>
-      </w:r>
-      <w:proofErr w:type="gramEnd"/>
-      <w:r>
-        <w:t xml:space="preserve"> fields are for both Vessel Simulator and Cost Simulator.</w:t>
+        <w:t>These inputs fields are for both Vessel Simulator and Cost Simulator.</w:t>
       </w:r>
     </w:p>
     <w:p/>
@@ -2898,21 +2824,7 @@
               <w:rPr>
                 <w:color w:val="000000"/>
               </w:rPr>
-              <w:t xml:space="preserve">Open </w:t>
-            </w:r>
-            <w:proofErr w:type="spellStart"/>
-            <w:r>
-              <w:rPr>
-                <w:color w:val="000000"/>
-              </w:rPr>
-              <w:t>AlphaNumeric</w:t>
-            </w:r>
-            <w:proofErr w:type="spellEnd"/>
-            <w:r>
-              <w:rPr>
-                <w:color w:val="000000"/>
-              </w:rPr>
-              <w:t xml:space="preserve"> field</w:t>
+              <w:t>Open AlphaNumeric field</w:t>
             </w:r>
           </w:p>
         </w:tc>
@@ -2964,21 +2876,7 @@
               <w:rPr>
                 <w:color w:val="000000"/>
               </w:rPr>
-              <w:t xml:space="preserve">Not </w:t>
-            </w:r>
-            <w:proofErr w:type="gramStart"/>
-            <w:r>
-              <w:rPr>
-                <w:color w:val="000000"/>
-              </w:rPr>
-              <w:t>referred</w:t>
-            </w:r>
-            <w:proofErr w:type="gramEnd"/>
-            <w:r>
-              <w:rPr>
-                <w:color w:val="000000"/>
-              </w:rPr>
-              <w:t xml:space="preserve"> for any purpose</w:t>
+              <w:t>Not referred for any purpose</w:t>
             </w:r>
           </w:p>
         </w:tc>
@@ -3414,21 +3312,7 @@
               <w:rPr>
                 <w:color w:val="000000"/>
               </w:rPr>
-              <w:t xml:space="preserve">Important field for deciding at which berth the vessel can </w:t>
-            </w:r>
-            <w:proofErr w:type="gramStart"/>
-            <w:r>
-              <w:rPr>
-                <w:color w:val="000000"/>
-              </w:rPr>
-              <w:t>be berthed</w:t>
-            </w:r>
-            <w:proofErr w:type="gramEnd"/>
-            <w:r>
-              <w:rPr>
-                <w:color w:val="000000"/>
-              </w:rPr>
-              <w:t>.</w:t>
+              <w:t>Important field for deciding at which berth the vessel can be berthed.</w:t>
             </w:r>
           </w:p>
           <w:p>
@@ -3555,21 +3439,7 @@
               <w:rPr>
                 <w:color w:val="000000"/>
               </w:rPr>
-              <w:t xml:space="preserve">Important field for deciding at which berth the vessel can </w:t>
-            </w:r>
-            <w:proofErr w:type="gramStart"/>
-            <w:r>
-              <w:rPr>
-                <w:color w:val="000000"/>
-              </w:rPr>
-              <w:t>be berthed</w:t>
-            </w:r>
-            <w:proofErr w:type="gramEnd"/>
-            <w:r>
-              <w:rPr>
-                <w:color w:val="000000"/>
-              </w:rPr>
-              <w:t xml:space="preserve">. </w:t>
+              <w:t xml:space="preserve">Important field for deciding at which berth the vessel can be berthed. </w:t>
             </w:r>
           </w:p>
           <w:p>
@@ -3881,37 +3751,18 @@
         <w:t>Vessel Logistic Simulator</w:t>
       </w:r>
       <w:r>
-        <w:t xml:space="preserve"> </w:t>
-      </w:r>
-      <w:proofErr w:type="gramStart"/>
-      <w:r>
-        <w:t>is :</w:t>
-      </w:r>
-      <w:proofErr w:type="gramEnd"/>
-      <w:r>
-        <w:t>-</w:t>
-      </w:r>
-    </w:p>
-    <w:p>
-      <w:r>
-        <w:rPr>
-          <w:b/>
-        </w:rPr>
-        <w:t>Preferred Berths</w:t>
-      </w:r>
-      <w:proofErr w:type="gramStart"/>
-      <w:r>
-        <w:rPr>
-          <w:b/>
-        </w:rPr>
-        <w:t>:</w:t>
-      </w:r>
-      <w:r>
-        <w:t xml:space="preserve">  &lt;</w:t>
-      </w:r>
-      <w:proofErr w:type="gramEnd"/>
-      <w:r>
-        <w:t>Min Two berths to Maximum Five Berths&gt; - the berth Name will be displayed here</w:t>
+        <w:t xml:space="preserve"> is :-</w:t>
+      </w:r>
+    </w:p>
+    <w:p>
+      <w:r>
+        <w:rPr>
+          <w:b/>
+        </w:rPr>
+        <w:t>Preferred Berths:</w:t>
+      </w:r>
+      <w:r>
+        <w:t xml:space="preserve">  &lt;Min Two berths to Maximum Five Berths&gt; - the berth Name will be displayed here</w:t>
       </w:r>
     </w:p>
     <w:p>
@@ -3937,13 +3788,8 @@
         <w:t>Vessel Cost Simulator</w:t>
       </w:r>
       <w:r>
-        <w:t xml:space="preserve"> </w:t>
-      </w:r>
-      <w:proofErr w:type="gramStart"/>
-      <w:r>
-        <w:t>is:-</w:t>
-      </w:r>
-      <w:proofErr w:type="gramEnd"/>
+        <w:t xml:space="preserve"> is:-</w:t>
+      </w:r>
     </w:p>
     <w:p>
       <w:r>
@@ -3967,18 +3813,10 @@
         <w:t>(in INR)</w:t>
       </w:r>
       <w:r>
-        <w:t xml:space="preserve"> </w:t>
-      </w:r>
-      <w:proofErr w:type="gramStart"/>
-      <w:r>
-        <w:t xml:space="preserve">= </w:t>
-      </w:r>
-      <w:r>
-        <w:t xml:space="preserve"> GT</w:t>
-      </w:r>
-      <w:proofErr w:type="gramEnd"/>
-      <w:r>
-        <w:t xml:space="preserve"> x Rate x </w:t>
+        <w:t xml:space="preserve"> = </w:t>
+      </w:r>
+      <w:r>
+        <w:t xml:space="preserve"> GT x Rate x </w:t>
       </w:r>
       <w:r>
         <w:t xml:space="preserve">Exchange Rate </w:t>
@@ -4029,15 +3867,7 @@
         <w:t xml:space="preserve">Port Dues </w:t>
       </w:r>
       <w:r>
-        <w:t xml:space="preserve">(in INR) </w:t>
-      </w:r>
-      <w:proofErr w:type="gramStart"/>
-      <w:r>
-        <w:t>=  GT</w:t>
-      </w:r>
-      <w:proofErr w:type="gramEnd"/>
-      <w:r>
-        <w:t xml:space="preserve"> x Rate </w:t>
+        <w:t xml:space="preserve">(in INR) =  GT x Rate </w:t>
       </w:r>
     </w:p>
     <w:p>
@@ -4295,15 +4125,7 @@
           </w:tcPr>
           <w:p>
             <w:r>
-              <w:t xml:space="preserve">Name of </w:t>
-            </w:r>
-            <w:proofErr w:type="gramStart"/>
-            <w:r>
-              <w:t>the cargo</w:t>
-            </w:r>
-            <w:proofErr w:type="gramEnd"/>
-            <w:r>
-              <w:t xml:space="preserve"> (e.g., Coal, Iron Ore, Cement, Containers).</w:t>
+              <w:t>Name of the cargo (e.g., Coal, Iron Ore, Cement, Containers).</w:t>
             </w:r>
           </w:p>
         </w:tc>
@@ -4315,15 +4137,7 @@
           </w:tcPr>
           <w:p>
             <w:r>
-              <w:t xml:space="preserve">Text (FK from </w:t>
-            </w:r>
-            <w:proofErr w:type="spellStart"/>
-            <w:r>
-              <w:t>cargo_master</w:t>
-            </w:r>
-            <w:proofErr w:type="spellEnd"/>
-            <w:r>
-              <w:t>)</w:t>
+              <w:t>Text (FK from cargo_master)</w:t>
             </w:r>
           </w:p>
         </w:tc>
@@ -4368,15 +4182,7 @@
           </w:tcPr>
           <w:p>
             <w:r>
-              <w:t xml:space="preserve">Enum (from </w:t>
-            </w:r>
-            <w:proofErr w:type="spellStart"/>
-            <w:r>
-              <w:t>cargo_master</w:t>
-            </w:r>
-            <w:proofErr w:type="spellEnd"/>
-            <w:r>
-              <w:t>)</w:t>
+              <w:t>Enum (from cargo_master)</w:t>
             </w:r>
           </w:p>
         </w:tc>
@@ -4527,21 +4333,12 @@
             <w:hideMark/>
           </w:tcPr>
           <w:p>
-            <w:proofErr w:type="gramStart"/>
             <w:r>
               <w:rPr>
                 <w:b/>
                 <w:bCs/>
               </w:rPr>
-              <w:t>No. of Load</w:t>
-            </w:r>
-            <w:proofErr w:type="gramEnd"/>
-            <w:r>
-              <w:rPr>
-                <w:b/>
-                <w:bCs/>
-              </w:rPr>
-              <w:t xml:space="preserve"> Containers (20 ft)</w:t>
+              <w:t>No. of Load Containers (20 ft)</w:t>
             </w:r>
           </w:p>
         </w:tc>
@@ -4766,23 +4563,7 @@
                 <w:b/>
                 <w:bCs/>
               </w:rPr>
-              <w:t>Delivery Instalment (</w:t>
-            </w:r>
-            <w:proofErr w:type="gramStart"/>
-            <w:r>
-              <w:rPr>
-                <w:b/>
-                <w:bCs/>
-              </w:rPr>
-              <w:t>1..</w:t>
-            </w:r>
-            <w:proofErr w:type="gramEnd"/>
-            <w:r>
-              <w:rPr>
-                <w:b/>
-                <w:bCs/>
-              </w:rPr>
-              <w:t>10)</w:t>
+              <w:t>Delivery Instalment (1..10)</w:t>
             </w:r>
           </w:p>
         </w:tc>
@@ -4977,15 +4758,7 @@
         <w:spacing w:line="278" w:lineRule="auto"/>
       </w:pPr>
       <w:r>
-        <w:t xml:space="preserve">Match cargo type with preferred berth(s) from </w:t>
-      </w:r>
-      <w:proofErr w:type="spellStart"/>
-      <w:r>
-        <w:t>berth_master</w:t>
-      </w:r>
-      <w:proofErr w:type="spellEnd"/>
-      <w:r>
-        <w:t>.</w:t>
+        <w:t>Match cargo type with preferred berth(s) from berth_master.</w:t>
       </w:r>
     </w:p>
     <w:p>
@@ -5003,6 +4776,18 @@
     <w:p>
       <w:pPr>
         <w:numPr>
+          <w:ilvl w:val="1"/>
+          <w:numId w:val="5"/>
+        </w:numPr>
+        <w:spacing w:line="278" w:lineRule="auto"/>
+      </w:pPr>
+      <w:r>
+        <w:t>Show facility.</w:t>
+      </w:r>
+    </w:p>
+    <w:p>
+      <w:pPr>
+        <w:numPr>
           <w:ilvl w:val="0"/>
           <w:numId w:val="5"/>
         </w:numPr>
@@ -5023,33 +4808,13 @@
           <w:numId w:val="5"/>
         </w:numPr>
         <w:spacing w:line="278" w:lineRule="auto"/>
-      </w:pPr>
-      <w:r>
-        <w:t xml:space="preserve">Time = Cargo Quantity ÷ Norms (from </w:t>
-      </w:r>
-      <w:proofErr w:type="spellStart"/>
-      <w:r>
-        <w:t>cargo_master</w:t>
-      </w:r>
-      <w:proofErr w:type="spellEnd"/>
-      <w:r>
-        <w:t>).</w:t>
-      </w:r>
-    </w:p>
-    <w:p>
-      <w:pPr>
-        <w:numPr>
-          <w:ilvl w:val="0"/>
-          <w:numId w:val="5"/>
-        </w:numPr>
-        <w:spacing w:line="278" w:lineRule="auto"/>
-      </w:pPr>
-      <w:r>
         <w:rPr>
           <w:b/>
           <w:bCs/>
         </w:rPr>
-        <w:t>Demurrage Logic</w:t>
+      </w:pPr>
+      <w:r>
+        <w:t>Time = Cargo Quantity ÷ Norms (from cargo_master).</w:t>
       </w:r>
     </w:p>
     <w:p>
@@ -5059,90 +4824,6 @@
           <w:numId w:val="5"/>
         </w:numPr>
         <w:spacing w:line="278" w:lineRule="auto"/>
-      </w:pPr>
-      <w:r>
-        <w:t xml:space="preserve">Free days = value from </w:t>
-      </w:r>
-      <w:proofErr w:type="spellStart"/>
-      <w:r>
-        <w:t>free_days_master</w:t>
-      </w:r>
-      <w:proofErr w:type="spellEnd"/>
-      <w:r>
-        <w:t>.</w:t>
-      </w:r>
-    </w:p>
-    <w:p>
-      <w:pPr>
-        <w:numPr>
-          <w:ilvl w:val="1"/>
-          <w:numId w:val="5"/>
-        </w:numPr>
-        <w:spacing w:line="278" w:lineRule="auto"/>
-      </w:pPr>
-      <w:r>
-        <w:t>If delivery instalment exceeds free days → apply demurrage slab.</w:t>
-      </w:r>
-    </w:p>
-    <w:p>
-      <w:pPr>
-        <w:numPr>
-          <w:ilvl w:val="1"/>
-          <w:numId w:val="5"/>
-        </w:numPr>
-        <w:spacing w:line="278" w:lineRule="auto"/>
-      </w:pPr>
-      <w:r>
-        <w:rPr>
-          <w:b/>
-          <w:bCs/>
-        </w:rPr>
-        <w:t>Slab (1):</w:t>
-      </w:r>
-      <w:r>
-        <w:t xml:space="preserve"> Days 1–3 after free days → Demurrage Rate 1.</w:t>
-      </w:r>
-    </w:p>
-    <w:p>
-      <w:pPr>
-        <w:numPr>
-          <w:ilvl w:val="1"/>
-          <w:numId w:val="5"/>
-        </w:numPr>
-        <w:spacing w:line="278" w:lineRule="auto"/>
-      </w:pPr>
-      <w:r>
-        <w:rPr>
-          <w:b/>
-          <w:bCs/>
-        </w:rPr>
-        <w:t>Slab (2):</w:t>
-      </w:r>
-      <w:r>
-        <w:t xml:space="preserve"> Days 4–7 after free days → Demurrage Rate 2.</w:t>
-      </w:r>
-    </w:p>
-    <w:p>
-      <w:pPr>
-        <w:numPr>
-          <w:ilvl w:val="1"/>
-          <w:numId w:val="5"/>
-        </w:numPr>
-        <w:spacing w:line="278" w:lineRule="auto"/>
-      </w:pPr>
-      <w:r>
-        <w:rPr>
-          <w:b/>
-          <w:bCs/>
-        </w:rPr>
-        <w:t>Slab (3+):</w:t>
-      </w:r>
-      <w:r>
-        <w:t xml:space="preserve"> Beyond 7 days → Higher penalty rate.</w:t>
-      </w:r>
-    </w:p>
-    <w:p>
-      <w:pPr>
         <w:rPr>
           <w:b/>
           <w:bCs/>
@@ -5196,7 +4877,6 @@
         <w:spacing w:line="278" w:lineRule="auto"/>
       </w:pPr>
       <w:r>
-        <w:lastRenderedPageBreak/>
         <w:t>Weight-based: Cargo Weight × Wharfage Rate.</w:t>
       </w:r>
     </w:p>
@@ -5231,13 +4911,99 @@
     <w:p>
       <w:pPr>
         <w:numPr>
+          <w:ilvl w:val="0"/>
+          <w:numId w:val="6"/>
+        </w:numPr>
+        <w:spacing w:line="278" w:lineRule="auto"/>
+      </w:pPr>
+      <w:r>
+        <w:rPr>
+          <w:b/>
+          <w:bCs/>
+        </w:rPr>
+        <w:t>Demurrage Logic</w:t>
+      </w:r>
+    </w:p>
+    <w:p>
+      <w:pPr>
+        <w:numPr>
           <w:ilvl w:val="1"/>
           <w:numId w:val="6"/>
         </w:numPr>
         <w:spacing w:line="278" w:lineRule="auto"/>
       </w:pPr>
       <w:r>
-        <w:t>∑ (Quantity × Days beyond free limit × Slab Rate).</w:t>
+        <w:t>Free days = value from free_days_master.</w:t>
+      </w:r>
+    </w:p>
+    <w:p>
+      <w:pPr>
+        <w:numPr>
+          <w:ilvl w:val="1"/>
+          <w:numId w:val="6"/>
+        </w:numPr>
+        <w:spacing w:line="278" w:lineRule="auto"/>
+      </w:pPr>
+      <w:r>
+        <w:lastRenderedPageBreak/>
+        <w:t>If delivery instalment exceeds free days → apply demurrage slab.</w:t>
+      </w:r>
+    </w:p>
+    <w:p>
+      <w:pPr>
+        <w:numPr>
+          <w:ilvl w:val="1"/>
+          <w:numId w:val="6"/>
+        </w:numPr>
+        <w:spacing w:line="278" w:lineRule="auto"/>
+      </w:pPr>
+      <w:r>
+        <w:rPr>
+          <w:b/>
+          <w:bCs/>
+        </w:rPr>
+        <w:t>Slab (1):</w:t>
+      </w:r>
+      <w:r>
+        <w:t xml:space="preserve"> Days 1–3 after free days → Demurrage Rate 1.</w:t>
+      </w:r>
+    </w:p>
+    <w:p>
+      <w:pPr>
+        <w:numPr>
+          <w:ilvl w:val="1"/>
+          <w:numId w:val="6"/>
+        </w:numPr>
+        <w:spacing w:line="278" w:lineRule="auto"/>
+      </w:pPr>
+      <w:r>
+        <w:rPr>
+          <w:b/>
+          <w:bCs/>
+        </w:rPr>
+        <w:t>Slab (2):</w:t>
+      </w:r>
+      <w:r>
+        <w:t xml:space="preserve"> Days 4–7 after free days → Demurrage Rate 2.</w:t>
+      </w:r>
+    </w:p>
+    <w:p>
+      <w:pPr>
+        <w:numPr>
+          <w:ilvl w:val="1"/>
+          <w:numId w:val="6"/>
+        </w:numPr>
+        <w:spacing w:line="278" w:lineRule="auto"/>
+      </w:pPr>
+      <w:r>
+        <w:rPr>
+          <w:b/>
+          <w:bCs/>
+        </w:rPr>
+        <w:t>Slab (3+):</w:t>
+      </w:r>
+      <w:r>
+        <w:t xml:space="preserve"> Beyond 7 days → Higher penalty rate.</w:t>
       </w:r>
     </w:p>
     <w:p>
@@ -5248,13 +5014,6 @@
         </w:numPr>
         <w:spacing w:line="278" w:lineRule="auto"/>
       </w:pPr>
-      <w:r>
-        <w:rPr>
-          <w:b/>
-          <w:bCs/>
-        </w:rPr>
-        <w:t>Container Handling Charges:</w:t>
-      </w:r>
     </w:p>
     <w:p>
       <w:pPr>
@@ -5265,7 +5024,23 @@
         <w:spacing w:line="278" w:lineRule="auto"/>
       </w:pPr>
       <w:r>
-        <w:t>(No. of Loaded 20ft × Rate20_Load) +</w:t>
+        <w:t>∑ (Quantity × Days beyond free limit × Slab Rate).</w:t>
+      </w:r>
+    </w:p>
+    <w:p>
+      <w:pPr>
+        <w:numPr>
+          <w:ilvl w:val="0"/>
+          <w:numId w:val="6"/>
+        </w:numPr>
+        <w:spacing w:line="278" w:lineRule="auto"/>
+      </w:pPr>
+      <w:r>
+        <w:rPr>
+          <w:b/>
+          <w:bCs/>
+        </w:rPr>
+        <w:t>Container Handling Charges:</w:t>
       </w:r>
     </w:p>
     <w:p>
@@ -5277,7 +5052,7 @@
         <w:spacing w:line="278" w:lineRule="auto"/>
       </w:pPr>
       <w:r>
-        <w:t>(No. of Loaded 40ft × Rate40_Load) +</w:t>
+        <w:t>(No. of Loaded 20ft × Rate20_Load) +</w:t>
       </w:r>
     </w:p>
     <w:p>
@@ -5289,7 +5064,7 @@
         <w:spacing w:line="278" w:lineRule="auto"/>
       </w:pPr>
       <w:r>
-        <w:t>(No. of Empty 20ft × Rate20_Empty) +</w:t>
+        <w:t>(No. of Loaded 40ft × Rate40_Load) +</w:t>
       </w:r>
     </w:p>
     <w:p>
@@ -5301,13 +5076,25 @@
         <w:spacing w:line="278" w:lineRule="auto"/>
       </w:pPr>
       <w:r>
+        <w:t>(No. of Empty 20ft × Rate20_Empty) +</w:t>
+      </w:r>
+    </w:p>
+    <w:p>
+      <w:pPr>
+        <w:numPr>
+          <w:ilvl w:val="1"/>
+          <w:numId w:val="6"/>
+        </w:numPr>
+        <w:spacing w:line="278" w:lineRule="auto"/>
+      </w:pPr>
+      <w:r>
         <w:t>(No. of Empty 40ft × Rate40_Empty).</w:t>
       </w:r>
     </w:p>
     <w:p>
       <w:r>
         <w:pict w14:anchorId="5BE43A4E">
-          <v:rect id="_x0000_i1028" style="width:0;height:1.5pt" o:hralign="center" o:hrstd="t" o:hr="t" fillcolor="#a0a0a0" stroked="f"/>
+          <v:rect id="_x0000_i1026" style="width:0;height:1.5pt" o:hralign="center" o:hrstd="t" o:hr="t" fillcolor="#a0a0a0" stroked="f"/>
         </w:pict>
       </w:r>
     </w:p>
@@ -5329,15 +5116,7 @@
         <w:t>Cargo Module</w:t>
       </w:r>
       <w:r>
-        <w:t xml:space="preserve"> </w:t>
-      </w:r>
-      <w:proofErr w:type="gramStart"/>
-      <w:r>
-        <w:t>of  SDD</w:t>
-      </w:r>
-      <w:proofErr w:type="gramEnd"/>
-      <w:r>
-        <w:t xml:space="preserve"> now includes:</w:t>
+        <w:t xml:space="preserve"> of  SDD now includes:</w:t>
       </w:r>
     </w:p>
     <w:p>
@@ -5430,11 +5209,9 @@
       <w:r>
         <w:t xml:space="preserve"> &lt;</w:t>
       </w:r>
-      <w:proofErr w:type="spellStart"/>
       <w:r>
         <w:t>CM_CargoMaster</w:t>
       </w:r>
-      <w:proofErr w:type="spellEnd"/>
       <w:r>
         <w:t>&gt;</w:t>
       </w:r>
@@ -5446,11 +5223,9 @@
       <w:r>
         <w:t xml:space="preserve"> &lt;</w:t>
       </w:r>
-      <w:proofErr w:type="spellStart"/>
       <w:r>
         <w:t>LM_labourManningMaster</w:t>
       </w:r>
-      <w:proofErr w:type="spellEnd"/>
       <w:r>
         <w:t>&gt;</w:t>
       </w:r>
@@ -5468,11 +5243,9 @@
       <w:r>
         <w:t xml:space="preserve"> &lt;</w:t>
       </w:r>
-      <w:proofErr w:type="spellStart"/>
       <w:r>
         <w:t>LM_labourDatumMaster</w:t>
       </w:r>
-      <w:proofErr w:type="spellEnd"/>
       <w:r>
         <w:t xml:space="preserve"> &gt;</w:t>
       </w:r>
@@ -5481,11 +5254,9 @@
       <w:r>
         <w:t>Labour Composite Rate Master &lt;</w:t>
       </w:r>
-      <w:proofErr w:type="spellStart"/>
       <w:r>
         <w:t>LM_CompositeRate</w:t>
       </w:r>
-      <w:proofErr w:type="spellEnd"/>
       <w:r>
         <w:t>&gt;</w:t>
       </w:r>
@@ -5494,11 +5265,9 @@
       <w:r>
         <w:t>Labour Royalty Master &lt;</w:t>
       </w:r>
-      <w:proofErr w:type="spellStart"/>
       <w:r>
         <w:t>LM_RoyaltyMaster</w:t>
       </w:r>
-      <w:proofErr w:type="spellEnd"/>
       <w:r>
         <w:t xml:space="preserve"> &gt;</w:t>
       </w:r>
@@ -5645,15 +5414,7 @@
           </w:tcPr>
           <w:p>
             <w:r>
-              <w:t xml:space="preserve">Text (FK from </w:t>
-            </w:r>
-            <w:proofErr w:type="spellStart"/>
-            <w:r>
-              <w:t>cargo_master</w:t>
-            </w:r>
-            <w:proofErr w:type="spellEnd"/>
-            <w:r>
-              <w:t>)</w:t>
+              <w:t>Text (FK from cargo_master)</w:t>
             </w:r>
           </w:p>
         </w:tc>
@@ -5697,13 +5458,7 @@
           </w:tcPr>
           <w:p>
             <w:r>
-              <w:t xml:space="preserve">List to be shown from </w:t>
-            </w:r>
-            <w:r>
-              <w:t>Labour Royalty Master</w:t>
-            </w:r>
-            <w:r>
-              <w:t xml:space="preserve"> </w:t>
+              <w:t xml:space="preserve">List to be shown from Labour Royalty Master </w:t>
             </w:r>
           </w:p>
         </w:tc>
@@ -5798,15 +5553,7 @@
           </w:tcPr>
           <w:p>
             <w:r>
-              <w:t xml:space="preserve">Use of 100 </w:t>
-            </w:r>
-            <w:proofErr w:type="gramStart"/>
-            <w:r>
-              <w:t>ton</w:t>
-            </w:r>
-            <w:proofErr w:type="gramEnd"/>
-            <w:r>
-              <w:t xml:space="preserve"> above Crane</w:t>
+              <w:t>Use of 100 ton above Crane</w:t>
             </w:r>
           </w:p>
         </w:tc>
@@ -5817,15 +5564,7 @@
           </w:tcPr>
           <w:p>
             <w:r>
-              <w:t xml:space="preserve">This is to decide which datum to be </w:t>
-            </w:r>
-            <w:proofErr w:type="spellStart"/>
-            <w:r>
-              <w:t>choosen</w:t>
-            </w:r>
-            <w:proofErr w:type="spellEnd"/>
-            <w:r>
-              <w:t xml:space="preserve"> from the Datum Master to know the tonnage to be handled per shift</w:t>
+              <w:t>This is to decide which datum to be choosen from the Datum Master to know the tonnage to be handled per shift</w:t>
             </w:r>
           </w:p>
         </w:tc>
@@ -5836,15 +5575,7 @@
           </w:tcPr>
           <w:p>
             <w:r>
-              <w:t xml:space="preserve">Yes or </w:t>
-            </w:r>
-            <w:proofErr w:type="gramStart"/>
-            <w:r>
-              <w:t>No</w:t>
-            </w:r>
-            <w:proofErr w:type="gramEnd"/>
-            <w:r>
-              <w:t xml:space="preserve"> </w:t>
+              <w:t xml:space="preserve">Yes or No </w:t>
             </w:r>
           </w:p>
         </w:tc>

</xml_diff>

<commit_message>
Adding documentation and new excel files
</commit_message>
<xml_diff>
--- a/SPLS-v3.0/SDD for SeaPortv3.0.docx
+++ b/SPLS-v3.0/SDD for SeaPortv3.0.docx
@@ -1701,21 +1701,7 @@
           <w:b/>
         </w:rPr>
         <w:lastRenderedPageBreak/>
-        <w:t xml:space="preserve">The details about each module will be discussed in </w:t>
-      </w:r>
-      <w:proofErr w:type="gramStart"/>
-      <w:r>
-        <w:rPr>
-          <w:b/>
-        </w:rPr>
-        <w:t>details</w:t>
-      </w:r>
-      <w:proofErr w:type="gramEnd"/>
-      <w:r>
-        <w:rPr>
-          <w:b/>
-        </w:rPr>
-        <w:t>.</w:t>
+        <w:t>The details about each module will be discussed in details.</w:t>
       </w:r>
     </w:p>
     <w:p>
@@ -2082,15 +2068,7 @@
     <w:p/>
     <w:p>
       <w:r>
-        <w:t xml:space="preserve">The Vessel Module is to Simulate and predict the Logistic </w:t>
-      </w:r>
-      <w:proofErr w:type="gramStart"/>
-      <w:r>
-        <w:t>planning’s</w:t>
-      </w:r>
-      <w:proofErr w:type="gramEnd"/>
-      <w:r>
-        <w:t xml:space="preserve"> and Cost involved in port operations related to the vessels. </w:t>
+        <w:t xml:space="preserve">The Vessel Module is to Simulate and predict the Logistic planning’s and Cost involved in port operations related to the vessels. </w:t>
       </w:r>
     </w:p>
     <w:p>
@@ -2180,23 +2158,7 @@
           <w:b/>
           <w:color w:val="000000"/>
         </w:rPr>
-        <w:t xml:space="preserve">How long the vessel </w:t>
-      </w:r>
-      <w:proofErr w:type="gramStart"/>
-      <w:r>
-        <w:rPr>
-          <w:b/>
-          <w:color w:val="000000"/>
-        </w:rPr>
-        <w:t>need</w:t>
-      </w:r>
-      <w:proofErr w:type="gramEnd"/>
-      <w:r>
-        <w:rPr>
-          <w:b/>
-          <w:color w:val="000000"/>
-        </w:rPr>
-        <w:t xml:space="preserve"> to Stay at Berth? </w:t>
+        <w:t xml:space="preserve">How long the vessel need to Stay at Berth? </w:t>
       </w:r>
     </w:p>
     <w:p>
@@ -2288,21 +2250,7 @@
         <w:rPr>
           <w:color w:val="000000"/>
         </w:rPr>
-        <w:t xml:space="preserve"> are calculated from the Port Due Master- </w:t>
-      </w:r>
-      <w:proofErr w:type="gramStart"/>
-      <w:r>
-        <w:rPr>
-          <w:color w:val="000000"/>
-        </w:rPr>
-        <w:t>referring</w:t>
-      </w:r>
-      <w:proofErr w:type="gramEnd"/>
-      <w:r>
-        <w:rPr>
-          <w:color w:val="000000"/>
-        </w:rPr>
-        <w:t xml:space="preserve"> the GT and Trade Type </w:t>
+        <w:t xml:space="preserve"> are calculated from the Port Due Master- referring the GT and Trade Type </w:t>
       </w:r>
     </w:p>
     <w:p>
@@ -2359,21 +2307,7 @@
         <w:rPr>
           <w:color w:val="000000"/>
         </w:rPr>
-        <w:t xml:space="preserve"> is calculated per hour, hence the Stay </w:t>
-      </w:r>
-      <w:proofErr w:type="gramStart"/>
-      <w:r>
-        <w:rPr>
-          <w:color w:val="000000"/>
-        </w:rPr>
-        <w:t>At</w:t>
-      </w:r>
-      <w:proofErr w:type="gramEnd"/>
-      <w:r>
-        <w:rPr>
-          <w:color w:val="000000"/>
-        </w:rPr>
-        <w:t xml:space="preserve"> Berth calculated from the Cargo Norms to be used for this. The charges are as per the Berth Hire Master.</w:t>
+        <w:t xml:space="preserve"> is calculated per hour, hence the Stay At Berth calculated from the Cargo Norms to be used for this. The charges are as per the Berth Hire Master.</w:t>
       </w:r>
     </w:p>
     <w:p/>
@@ -2702,15 +2636,7 @@
     </w:p>
     <w:p>
       <w:r>
-        <w:t xml:space="preserve">These </w:t>
-      </w:r>
-      <w:proofErr w:type="gramStart"/>
-      <w:r>
-        <w:t>inputs</w:t>
-      </w:r>
-      <w:proofErr w:type="gramEnd"/>
-      <w:r>
-        <w:t xml:space="preserve"> fields are for both Vessel Simulator and Cost Simulator.</w:t>
+        <w:t>These inputs fields are for both Vessel Simulator and Cost Simulator.</w:t>
       </w:r>
     </w:p>
     <w:p/>
@@ -2964,21 +2890,7 @@
               <w:rPr>
                 <w:color w:val="000000"/>
               </w:rPr>
-              <w:t xml:space="preserve">Not </w:t>
-            </w:r>
-            <w:proofErr w:type="gramStart"/>
-            <w:r>
-              <w:rPr>
-                <w:color w:val="000000"/>
-              </w:rPr>
-              <w:t>referred</w:t>
-            </w:r>
-            <w:proofErr w:type="gramEnd"/>
-            <w:r>
-              <w:rPr>
-                <w:color w:val="000000"/>
-              </w:rPr>
-              <w:t xml:space="preserve"> for any purpose</w:t>
+              <w:t>Not referred for any purpose</w:t>
             </w:r>
           </w:p>
         </w:tc>
@@ -3414,21 +3326,7 @@
               <w:rPr>
                 <w:color w:val="000000"/>
               </w:rPr>
-              <w:t xml:space="preserve">Important field for deciding at which berth the vessel can </w:t>
-            </w:r>
-            <w:proofErr w:type="gramStart"/>
-            <w:r>
-              <w:rPr>
-                <w:color w:val="000000"/>
-              </w:rPr>
-              <w:t>be berthed</w:t>
-            </w:r>
-            <w:proofErr w:type="gramEnd"/>
-            <w:r>
-              <w:rPr>
-                <w:color w:val="000000"/>
-              </w:rPr>
-              <w:t>.</w:t>
+              <w:t>Important field for deciding at which berth the vessel can be berthed.</w:t>
             </w:r>
           </w:p>
           <w:p>
@@ -3555,21 +3453,7 @@
               <w:rPr>
                 <w:color w:val="000000"/>
               </w:rPr>
-              <w:t xml:space="preserve">Important field for deciding at which berth the vessel can </w:t>
-            </w:r>
-            <w:proofErr w:type="gramStart"/>
-            <w:r>
-              <w:rPr>
-                <w:color w:val="000000"/>
-              </w:rPr>
-              <w:t>be berthed</w:t>
-            </w:r>
-            <w:proofErr w:type="gramEnd"/>
-            <w:r>
-              <w:rPr>
-                <w:color w:val="000000"/>
-              </w:rPr>
-              <w:t xml:space="preserve">. </w:t>
+              <w:t xml:space="preserve">Important field for deciding at which berth the vessel can be berthed. </w:t>
             </w:r>
           </w:p>
           <w:p>
@@ -3881,37 +3765,18 @@
         <w:t>Vessel Logistic Simulator</w:t>
       </w:r>
       <w:r>
-        <w:t xml:space="preserve"> </w:t>
-      </w:r>
-      <w:proofErr w:type="gramStart"/>
-      <w:r>
-        <w:t>is :</w:t>
-      </w:r>
-      <w:proofErr w:type="gramEnd"/>
-      <w:r>
-        <w:t>-</w:t>
-      </w:r>
-    </w:p>
-    <w:p>
-      <w:r>
-        <w:rPr>
-          <w:b/>
-        </w:rPr>
-        <w:t>Preferred Berths</w:t>
-      </w:r>
-      <w:proofErr w:type="gramStart"/>
-      <w:r>
-        <w:rPr>
-          <w:b/>
-        </w:rPr>
-        <w:t>:</w:t>
-      </w:r>
-      <w:r>
-        <w:t xml:space="preserve">  &lt;</w:t>
-      </w:r>
-      <w:proofErr w:type="gramEnd"/>
-      <w:r>
-        <w:t>Min Two berths to Maximum Five Berths&gt; - the berth Name will be displayed here</w:t>
+        <w:t xml:space="preserve"> is :-</w:t>
+      </w:r>
+    </w:p>
+    <w:p>
+      <w:r>
+        <w:rPr>
+          <w:b/>
+        </w:rPr>
+        <w:t>Preferred Berths:</w:t>
+      </w:r>
+      <w:r>
+        <w:t xml:space="preserve">  &lt;Min Two berths to Maximum Five Berths&gt; - the berth Name will be displayed here</w:t>
       </w:r>
     </w:p>
     <w:p>
@@ -3937,13 +3802,8 @@
         <w:t>Vessel Cost Simulator</w:t>
       </w:r>
       <w:r>
-        <w:t xml:space="preserve"> </w:t>
-      </w:r>
-      <w:proofErr w:type="gramStart"/>
-      <w:r>
-        <w:t>is:-</w:t>
-      </w:r>
-      <w:proofErr w:type="gramEnd"/>
+        <w:t xml:space="preserve"> is:-</w:t>
+      </w:r>
     </w:p>
     <w:p>
       <w:r>
@@ -3967,18 +3827,10 @@
         <w:t>(in INR)</w:t>
       </w:r>
       <w:r>
-        <w:t xml:space="preserve"> </w:t>
-      </w:r>
-      <w:proofErr w:type="gramStart"/>
-      <w:r>
-        <w:t xml:space="preserve">= </w:t>
-      </w:r>
-      <w:r>
-        <w:t xml:space="preserve"> GT</w:t>
-      </w:r>
-      <w:proofErr w:type="gramEnd"/>
-      <w:r>
-        <w:t xml:space="preserve"> x Rate x </w:t>
+        <w:t xml:space="preserve"> = </w:t>
+      </w:r>
+      <w:r>
+        <w:t xml:space="preserve"> GT x Rate x </w:t>
       </w:r>
       <w:r>
         <w:t xml:space="preserve">Exchange Rate </w:t>
@@ -4029,15 +3881,7 @@
         <w:t xml:space="preserve">Port Dues </w:t>
       </w:r>
       <w:r>
-        <w:t xml:space="preserve">(in INR) </w:t>
-      </w:r>
-      <w:proofErr w:type="gramStart"/>
-      <w:r>
-        <w:t>=  GT</w:t>
-      </w:r>
-      <w:proofErr w:type="gramEnd"/>
-      <w:r>
-        <w:t xml:space="preserve"> x Rate </w:t>
+        <w:t xml:space="preserve">(in INR) =  GT x Rate </w:t>
       </w:r>
     </w:p>
     <w:p>
@@ -4295,15 +4139,7 @@
           </w:tcPr>
           <w:p>
             <w:r>
-              <w:t xml:space="preserve">Name of </w:t>
-            </w:r>
-            <w:proofErr w:type="gramStart"/>
-            <w:r>
-              <w:t>the cargo</w:t>
-            </w:r>
-            <w:proofErr w:type="gramEnd"/>
-            <w:r>
-              <w:t xml:space="preserve"> (e.g., Coal, Iron Ore, Cement, Containers).</w:t>
+              <w:t>Name of the cargo (e.g., Coal, Iron Ore, Cement, Containers).</w:t>
             </w:r>
           </w:p>
         </w:tc>
@@ -4527,21 +4363,12 @@
             <w:hideMark/>
           </w:tcPr>
           <w:p>
-            <w:proofErr w:type="gramStart"/>
             <w:r>
               <w:rPr>
                 <w:b/>
                 <w:bCs/>
               </w:rPr>
-              <w:t>No. of Load</w:t>
-            </w:r>
-            <w:proofErr w:type="gramEnd"/>
-            <w:r>
-              <w:rPr>
-                <w:b/>
-                <w:bCs/>
-              </w:rPr>
-              <w:t xml:space="preserve"> Containers (20 ft)</w:t>
+              <w:t>No. of Load Containers (20 ft)</w:t>
             </w:r>
           </w:p>
         </w:tc>
@@ -4766,23 +4593,7 @@
                 <w:b/>
                 <w:bCs/>
               </w:rPr>
-              <w:t>Delivery Instalment (</w:t>
-            </w:r>
-            <w:proofErr w:type="gramStart"/>
-            <w:r>
-              <w:rPr>
-                <w:b/>
-                <w:bCs/>
-              </w:rPr>
-              <w:t>1..</w:t>
-            </w:r>
-            <w:proofErr w:type="gramEnd"/>
-            <w:r>
-              <w:rPr>
-                <w:b/>
-                <w:bCs/>
-              </w:rPr>
-              <w:t>10)</w:t>
+              <w:t>Delivery Instalment (1..10)</w:t>
             </w:r>
           </w:p>
         </w:tc>
@@ -5307,7 +5118,7 @@
     <w:p>
       <w:r>
         <w:pict w14:anchorId="5BE43A4E">
-          <v:rect id="_x0000_i1028" style="width:0;height:1.5pt" o:hralign="center" o:hrstd="t" o:hr="t" fillcolor="#a0a0a0" stroked="f"/>
+          <v:rect id="_x0000_i1026" style="width:0;height:1.5pt" o:hralign="center" o:hrstd="t" o:hr="t" fillcolor="#a0a0a0" stroked="f"/>
         </w:pict>
       </w:r>
     </w:p>
@@ -5329,15 +5140,7 @@
         <w:t>Cargo Module</w:t>
       </w:r>
       <w:r>
-        <w:t xml:space="preserve"> </w:t>
-      </w:r>
-      <w:proofErr w:type="gramStart"/>
-      <w:r>
-        <w:t>of  SDD</w:t>
-      </w:r>
-      <w:proofErr w:type="gramEnd"/>
-      <w:r>
-        <w:t xml:space="preserve"> now includes:</w:t>
+        <w:t xml:space="preserve"> of  SDD now includes:</w:t>
       </w:r>
     </w:p>
     <w:p>
@@ -5697,13 +5500,7 @@
           </w:tcPr>
           <w:p>
             <w:r>
-              <w:t xml:space="preserve">List to be shown from </w:t>
-            </w:r>
-            <w:r>
-              <w:t>Labour Royalty Master</w:t>
-            </w:r>
-            <w:r>
-              <w:t xml:space="preserve"> </w:t>
+              <w:t xml:space="preserve">List to be shown from Labour Royalty Master </w:t>
             </w:r>
           </w:p>
         </w:tc>
@@ -5798,15 +5595,7 @@
           </w:tcPr>
           <w:p>
             <w:r>
-              <w:t xml:space="preserve">Use of 100 </w:t>
-            </w:r>
-            <w:proofErr w:type="gramStart"/>
-            <w:r>
-              <w:t>ton</w:t>
-            </w:r>
-            <w:proofErr w:type="gramEnd"/>
-            <w:r>
-              <w:t xml:space="preserve"> above Crane</w:t>
+              <w:t>Use of 100 ton above Crane</w:t>
             </w:r>
           </w:p>
         </w:tc>
@@ -5836,15 +5625,7 @@
           </w:tcPr>
           <w:p>
             <w:r>
-              <w:t xml:space="preserve">Yes or </w:t>
-            </w:r>
-            <w:proofErr w:type="gramStart"/>
-            <w:r>
-              <w:t>No</w:t>
-            </w:r>
-            <w:proofErr w:type="gramEnd"/>
-            <w:r>
-              <w:t xml:space="preserve"> </w:t>
+              <w:t xml:space="preserve">Yes or No </w:t>
             </w:r>
           </w:p>
         </w:tc>
@@ -5901,117 +5682,324 @@
           <w:p/>
         </w:tc>
       </w:tr>
-      <w:tr>
-        <w:trPr>
-          <w:tblCellSpacing w:w="15" w:type="dxa"/>
-        </w:trPr>
-        <w:tc>
-          <w:tcPr>
-            <w:tcW w:w="0" w:type="auto"/>
-            <w:vAlign w:val="center"/>
-          </w:tcPr>
-          <w:p/>
-        </w:tc>
-        <w:tc>
-          <w:tcPr>
-            <w:tcW w:w="0" w:type="auto"/>
-            <w:vAlign w:val="center"/>
-          </w:tcPr>
-          <w:p/>
-        </w:tc>
-        <w:tc>
-          <w:tcPr>
-            <w:tcW w:w="0" w:type="auto"/>
-            <w:vAlign w:val="center"/>
-          </w:tcPr>
-          <w:p/>
-        </w:tc>
-      </w:tr>
-      <w:tr>
-        <w:trPr>
-          <w:tblCellSpacing w:w="15" w:type="dxa"/>
-        </w:trPr>
-        <w:tc>
-          <w:tcPr>
-            <w:tcW w:w="0" w:type="auto"/>
-            <w:vAlign w:val="center"/>
-          </w:tcPr>
-          <w:p/>
-        </w:tc>
-        <w:tc>
-          <w:tcPr>
-            <w:tcW w:w="0" w:type="auto"/>
-            <w:vAlign w:val="center"/>
-          </w:tcPr>
-          <w:p/>
-        </w:tc>
-        <w:tc>
-          <w:tcPr>
-            <w:tcW w:w="0" w:type="auto"/>
-            <w:vAlign w:val="center"/>
-          </w:tcPr>
-          <w:p/>
-        </w:tc>
-      </w:tr>
-      <w:tr>
-        <w:trPr>
-          <w:tblCellSpacing w:w="15" w:type="dxa"/>
-        </w:trPr>
-        <w:tc>
-          <w:tcPr>
-            <w:tcW w:w="0" w:type="auto"/>
-            <w:vAlign w:val="center"/>
-          </w:tcPr>
-          <w:p/>
-        </w:tc>
-        <w:tc>
-          <w:tcPr>
-            <w:tcW w:w="0" w:type="auto"/>
-            <w:vAlign w:val="center"/>
-          </w:tcPr>
-          <w:p/>
-        </w:tc>
-        <w:tc>
-          <w:tcPr>
-            <w:tcW w:w="0" w:type="auto"/>
-            <w:vAlign w:val="center"/>
-          </w:tcPr>
-          <w:p/>
-        </w:tc>
-      </w:tr>
-      <w:tr>
-        <w:trPr>
-          <w:tblCellSpacing w:w="15" w:type="dxa"/>
-        </w:trPr>
-        <w:tc>
-          <w:tcPr>
-            <w:tcW w:w="0" w:type="auto"/>
-            <w:vAlign w:val="center"/>
-          </w:tcPr>
-          <w:p/>
-        </w:tc>
-        <w:tc>
-          <w:tcPr>
-            <w:tcW w:w="0" w:type="auto"/>
-            <w:vAlign w:val="center"/>
-          </w:tcPr>
-          <w:p/>
-        </w:tc>
-        <w:tc>
-          <w:tcPr>
-            <w:tcW w:w="0" w:type="auto"/>
-            <w:vAlign w:val="center"/>
-          </w:tcPr>
-          <w:p/>
-        </w:tc>
-      </w:tr>
     </w:tbl>
-    <w:p/>
-    <w:p/>
-    <w:p>
-      <w:r>
+    <w:p>
+      <w:pPr>
+        <w:rPr>
+          <w:b/>
+          <w:bCs/>
+        </w:rPr>
+      </w:pPr>
+      <w:r>
+        <w:rPr>
+          <w:b/>
+          <w:bCs/>
+        </w:rPr>
+        <w:lastRenderedPageBreak/>
         <w:t>Logistics Simulator</w:t>
       </w:r>
+    </w:p>
+    <w:p>
+      <w:r>
+        <w:t xml:space="preserve">The Logistics Simulator </w:t>
+      </w:r>
+      <w:r>
+        <w:t>will do the following:</w:t>
+      </w:r>
+    </w:p>
+    <w:p>
+      <w:pPr>
+        <w:pStyle w:val="ListParagraph"/>
+        <w:numPr>
+          <w:ilvl w:val="0"/>
+          <w:numId w:val="8"/>
+        </w:numPr>
+      </w:pPr>
+      <w:r>
+        <w:rPr>
+          <w:b/>
+          <w:bCs/>
+        </w:rPr>
+        <w:t>to predict</w:t>
+      </w:r>
+      <w:r>
+        <w:t xml:space="preserve"> the number of days the vessel work will take. </w:t>
+      </w:r>
+    </w:p>
+    <w:p>
+      <w:pPr>
+        <w:pStyle w:val="ListParagraph"/>
+      </w:pPr>
+      <w:r>
+        <w:rPr>
+          <w:b/>
+          <w:bCs/>
+        </w:rPr>
+        <w:t>Logic to be followed:</w:t>
+      </w:r>
+      <w:r>
+        <w:t xml:space="preserve"> </w:t>
+      </w:r>
+      <w:r>
+        <w:t xml:space="preserve">This is based on the Cargo Norm or container norm from the input given cargo name and weight of the cargo or based on the total number of containers </w:t>
+      </w:r>
+    </w:p>
+    <w:p>
+      <w:pPr>
+        <w:pStyle w:val="ListParagraph"/>
+        <w:numPr>
+          <w:ilvl w:val="0"/>
+          <w:numId w:val="8"/>
+        </w:numPr>
+      </w:pPr>
+      <w:r>
+        <w:rPr>
+          <w:b/>
+          <w:bCs/>
+        </w:rPr>
+        <w:t>to predict</w:t>
+      </w:r>
+      <w:r>
+        <w:t xml:space="preserve"> the number of Gangs required to complete the Work. </w:t>
+      </w:r>
+    </w:p>
+    <w:p>
+      <w:pPr>
+        <w:pStyle w:val="ListParagraph"/>
+      </w:pPr>
+      <w:r>
+        <w:rPr>
+          <w:b/>
+          <w:bCs/>
+        </w:rPr>
+        <w:t>Logic to be followed:</w:t>
+      </w:r>
+      <w:r>
+        <w:t xml:space="preserve"> </w:t>
+      </w:r>
+      <w:r>
+        <w:t xml:space="preserve">This is being done based on the Labour Indent </w:t>
+      </w:r>
+      <w:r>
+        <w:t>Line Number chosen</w:t>
+      </w:r>
+      <w:r>
+        <w:t xml:space="preserve"> and the Datum tons.</w:t>
+      </w:r>
+    </w:p>
+    <w:p>
+      <w:pPr>
+        <w:pStyle w:val="ListParagraph"/>
+      </w:pPr>
+      <w:r>
+        <w:t xml:space="preserve">Number of Gangs = Weigt of the Cargo divided by </w:t>
+      </w:r>
+      <w:r>
+        <w:t>Datum of the line chosen</w:t>
+      </w:r>
+    </w:p>
+    <w:p>
+      <w:r>
+        <w:t xml:space="preserve">The </w:t>
+      </w:r>
+      <w:proofErr w:type="spellStart"/>
+      <w:r>
+        <w:t>Out put</w:t>
+      </w:r>
+      <w:proofErr w:type="spellEnd"/>
+      <w:r>
+        <w:t xml:space="preserve"> should show:</w:t>
+      </w:r>
+    </w:p>
+    <w:p>
+      <w:r>
+        <w:t xml:space="preserve">Time taken to complete the vessel work:     (in days) </w:t>
+      </w:r>
+    </w:p>
+    <w:p>
+      <w:r>
+        <w:t>Maximum number of Gangs required:   __ Gangs</w:t>
+      </w:r>
+    </w:p>
+    <w:p>
+      <w:pPr>
+        <w:rPr>
+          <w:b/>
+          <w:bCs/>
+        </w:rPr>
+      </w:pPr>
+    </w:p>
+    <w:p>
+      <w:pPr>
+        <w:rPr>
+          <w:b/>
+          <w:bCs/>
+        </w:rPr>
+      </w:pPr>
+      <w:r>
+        <w:rPr>
+          <w:b/>
+          <w:bCs/>
+        </w:rPr>
+        <w:t>Cost Simulator</w:t>
+      </w:r>
+    </w:p>
+    <w:p>
+      <w:r>
+        <w:t>The Cost Simulator will do the following :</w:t>
+      </w:r>
+    </w:p>
+    <w:p>
+      <w:pPr>
+        <w:pStyle w:val="ListParagraph"/>
+        <w:numPr>
+          <w:ilvl w:val="0"/>
+          <w:numId w:val="8"/>
+        </w:numPr>
+      </w:pPr>
+      <w:r>
+        <w:t>to Calculate the Composite charges</w:t>
+      </w:r>
+    </w:p>
+    <w:p>
+      <w:pPr>
+        <w:pStyle w:val="ListParagraph"/>
+      </w:pPr>
+      <w:r>
+        <w:rPr>
+          <w:b/>
+          <w:bCs/>
+        </w:rPr>
+        <w:t>Logic to be followed:</w:t>
+      </w:r>
+      <w:r>
+        <w:t xml:space="preserve"> From the Labour Indent Line Number chosen – check the category of </w:t>
+      </w:r>
+      <w:proofErr w:type="spellStart"/>
+      <w:r>
+        <w:t>labour</w:t>
+      </w:r>
+      <w:proofErr w:type="spellEnd"/>
+      <w:r>
+        <w:t xml:space="preserve"> to be engaged under the category On Board and chose the rate for the respective category from the Composite Rate Master. Find the Composite charges for 1 Gang and also find the total gang charges by multiplying this total gang charges by the total Gangs Required.</w:t>
+      </w:r>
+    </w:p>
+    <w:p>
+      <w:pPr>
+        <w:pStyle w:val="ListParagraph"/>
+        <w:rPr>
+          <w:b/>
+          <w:bCs/>
+        </w:rPr>
+      </w:pPr>
+      <w:r>
+        <w:rPr>
+          <w:b/>
+          <w:bCs/>
+        </w:rPr>
+        <w:t>Out put</w:t>
+      </w:r>
+    </w:p>
+    <w:p>
+      <w:pPr>
+        <w:pStyle w:val="ListParagraph"/>
+      </w:pPr>
+      <w:r>
+        <w:t>Composite Stevedoring Charges = ________</w:t>
+      </w:r>
+    </w:p>
+    <w:p>
+      <w:pPr>
+        <w:pStyle w:val="ListParagraph"/>
+      </w:pPr>
+    </w:p>
+    <w:p>
+      <w:pPr>
+        <w:pStyle w:val="ListParagraph"/>
+        <w:numPr>
+          <w:ilvl w:val="0"/>
+          <w:numId w:val="8"/>
+        </w:numPr>
+      </w:pPr>
+      <w:r>
+        <w:t xml:space="preserve">to Calculate the Royalty on Stevedoring </w:t>
+      </w:r>
+    </w:p>
+    <w:p>
+      <w:pPr>
+        <w:pStyle w:val="ListParagraph"/>
+        <w:rPr>
+          <w:b/>
+          <w:bCs/>
+        </w:rPr>
+      </w:pPr>
+      <w:r>
+        <w:rPr>
+          <w:b/>
+          <w:bCs/>
+        </w:rPr>
+        <w:t>Out put</w:t>
+      </w:r>
+    </w:p>
+    <w:p>
+      <w:pPr>
+        <w:pStyle w:val="ListParagraph"/>
+      </w:pPr>
+      <w:r>
+        <w:t xml:space="preserve">Royalty on Stevedoring = </w:t>
+      </w:r>
+      <w:r>
+        <w:t>Unit/weight</w:t>
+      </w:r>
+      <w:r>
+        <w:t xml:space="preserve"> x Rate as per royalty master</w:t>
+      </w:r>
+    </w:p>
+    <w:p>
+      <w:pPr>
+        <w:pStyle w:val="ListParagraph"/>
+      </w:pPr>
+    </w:p>
+    <w:p>
+      <w:pPr>
+        <w:pStyle w:val="ListParagraph"/>
+        <w:numPr>
+          <w:ilvl w:val="0"/>
+          <w:numId w:val="8"/>
+        </w:numPr>
+      </w:pPr>
+      <w:r>
+        <w:t>to Calculate the Royalty on Shore Handling</w:t>
+      </w:r>
+    </w:p>
+    <w:p>
+      <w:pPr>
+        <w:pStyle w:val="ListParagraph"/>
+        <w:numPr>
+          <w:ilvl w:val="0"/>
+          <w:numId w:val="8"/>
+        </w:numPr>
+      </w:pPr>
+      <w:r>
+        <w:t xml:space="preserve">Royalty on </w:t>
+      </w:r>
+      <w:r>
+        <w:t>Shore Handling</w:t>
+      </w:r>
+      <w:r>
+        <w:t xml:space="preserve"> = Unit/weight </w:t>
+      </w:r>
+      <w:r>
+        <w:t xml:space="preserve"> </w:t>
+      </w:r>
+      <w:r>
+        <w:t>x Rate as per royalty master</w:t>
+      </w:r>
+    </w:p>
+    <w:p>
+      <w:pPr>
+        <w:pStyle w:val="ListParagraph"/>
+      </w:pPr>
     </w:p>
     <w:p/>
     <w:p/>
@@ -6154,6 +6142,118 @@
 <file path=word/numbering.xml><?xml version="1.0" encoding="utf-8"?>
 <w:numbering xmlns:wpc="http://schemas.microsoft.com/office/word/2010/wordprocessingCanvas" xmlns:cx="http://schemas.microsoft.com/office/drawing/2014/chartex" xmlns:cx1="http://schemas.microsoft.com/office/drawing/2015/9/8/chartex" xmlns:cx2="http://schemas.microsoft.com/office/drawing/2015/10/21/chartex" xmlns:cx3="http://schemas.microsoft.com/office/drawing/2016/5/9/chartex" xmlns:cx4="http://schemas.microsoft.com/office/drawing/2016/5/10/chartex" xmlns:cx5="http://schemas.microsoft.com/office/drawing/2016/5/11/chartex" xmlns:cx6="http://schemas.microsoft.com/office/drawing/2016/5/12/chartex" xmlns:cx7="http://schemas.microsoft.com/office/drawing/2016/5/13/chartex" xmlns:cx8="http://schemas.microsoft.com/office/drawing/2016/5/14/chartex" xmlns:mc="http://schemas.openxmlformats.org/markup-compatibility/2006" xmlns:aink="http://schemas.microsoft.com/office/drawing/2016/ink" xmlns:am3d="http://schemas.microsoft.com/office/drawing/2017/model3d" xmlns:o="urn:schemas-microsoft-com:office:office" xmlns:oel="http://schemas.microsoft.com/office/2019/extlst" xmlns:r="http://schemas.openxmlformats.org/officeDocument/2006/relationships" xmlns:m="http://schemas.openxmlformats.org/officeDocument/2006/math" xmlns:v="urn:schemas-microsoft-com:vml" xmlns:wp14="http://schemas.microsoft.com/office/word/2010/wordprocessingDrawing" xmlns:wp="http://schemas.openxmlformats.org/drawingml/2006/wordprocessingDrawing" xmlns:w10="urn:schemas-microsoft-com:office:word" xmlns:w="http://schemas.openxmlformats.org/wordprocessingml/2006/main" xmlns:w14="http://schemas.microsoft.com/office/word/2010/wordml" xmlns:w15="http://schemas.microsoft.com/office/word/2012/wordml" xmlns:w16cex="http://schemas.microsoft.com/office/word/2018/wordml/cex" xmlns:w16cid="http://schemas.microsoft.com/office/word/2016/wordml/cid" xmlns:w16="http://schemas.microsoft.com/office/word/2018/wordml" xmlns:w16du="http://schemas.microsoft.com/office/word/2023/wordml/word16du" xmlns:w16sdtdh="http://schemas.microsoft.com/office/word/2020/wordml/sdtdatahash" xmlns:w16sdtfl="http://schemas.microsoft.com/office/word/2024/wordml/sdtformatlock" xmlns:w16se="http://schemas.microsoft.com/office/word/2015/wordml/symex" xmlns:wpg="http://schemas.microsoft.com/office/word/2010/wordprocessingGroup" xmlns:wpi="http://schemas.microsoft.com/office/word/2010/wordprocessingInk" xmlns:wne="http://schemas.microsoft.com/office/word/2006/wordml" xmlns:wps="http://schemas.microsoft.com/office/word/2010/wordprocessingShape" mc:Ignorable="w14 w15 w16se w16cid w16 w16cex w16sdtdh w16sdtfl w16du wp14">
   <w:abstractNum w:abstractNumId="0" w15:restartNumberingAfterBreak="0">
+    <w:nsid w:val="0517043C"/>
+    <w:multiLevelType w:val="hybridMultilevel"/>
+    <w:tmpl w:val="5894870E"/>
+    <w:lvl w:ilvl="0" w:tplc="A2BED718">
+      <w:numFmt w:val="bullet"/>
+      <w:lvlText w:val="-"/>
+      <w:lvlJc w:val="left"/>
+      <w:pPr>
+        <w:ind w:left="720" w:hanging="360"/>
+      </w:pPr>
+      <w:rPr>
+        <w:rFonts w:ascii="Calibri" w:eastAsia="Calibri" w:hAnsi="Calibri" w:cs="Calibri" w:hint="default"/>
+      </w:rPr>
+    </w:lvl>
+    <w:lvl w:ilvl="1" w:tplc="40090003" w:tentative="1">
+      <w:start w:val="1"/>
+      <w:numFmt w:val="bullet"/>
+      <w:lvlText w:val="o"/>
+      <w:lvlJc w:val="left"/>
+      <w:pPr>
+        <w:ind w:left="1440" w:hanging="360"/>
+      </w:pPr>
+      <w:rPr>
+        <w:rFonts w:ascii="Courier New" w:hAnsi="Courier New" w:cs="Courier New" w:hint="default"/>
+      </w:rPr>
+    </w:lvl>
+    <w:lvl w:ilvl="2" w:tplc="40090005" w:tentative="1">
+      <w:start w:val="1"/>
+      <w:numFmt w:val="bullet"/>
+      <w:lvlText w:val=""/>
+      <w:lvlJc w:val="left"/>
+      <w:pPr>
+        <w:ind w:left="2160" w:hanging="360"/>
+      </w:pPr>
+      <w:rPr>
+        <w:rFonts w:ascii="Wingdings" w:hAnsi="Wingdings" w:hint="default"/>
+      </w:rPr>
+    </w:lvl>
+    <w:lvl w:ilvl="3" w:tplc="40090001" w:tentative="1">
+      <w:start w:val="1"/>
+      <w:numFmt w:val="bullet"/>
+      <w:lvlText w:val=""/>
+      <w:lvlJc w:val="left"/>
+      <w:pPr>
+        <w:ind w:left="2880" w:hanging="360"/>
+      </w:pPr>
+      <w:rPr>
+        <w:rFonts w:ascii="Symbol" w:hAnsi="Symbol" w:hint="default"/>
+      </w:rPr>
+    </w:lvl>
+    <w:lvl w:ilvl="4" w:tplc="40090003" w:tentative="1">
+      <w:start w:val="1"/>
+      <w:numFmt w:val="bullet"/>
+      <w:lvlText w:val="o"/>
+      <w:lvlJc w:val="left"/>
+      <w:pPr>
+        <w:ind w:left="3600" w:hanging="360"/>
+      </w:pPr>
+      <w:rPr>
+        <w:rFonts w:ascii="Courier New" w:hAnsi="Courier New" w:cs="Courier New" w:hint="default"/>
+      </w:rPr>
+    </w:lvl>
+    <w:lvl w:ilvl="5" w:tplc="40090005" w:tentative="1">
+      <w:start w:val="1"/>
+      <w:numFmt w:val="bullet"/>
+      <w:lvlText w:val=""/>
+      <w:lvlJc w:val="left"/>
+      <w:pPr>
+        <w:ind w:left="4320" w:hanging="360"/>
+      </w:pPr>
+      <w:rPr>
+        <w:rFonts w:ascii="Wingdings" w:hAnsi="Wingdings" w:hint="default"/>
+      </w:rPr>
+    </w:lvl>
+    <w:lvl w:ilvl="6" w:tplc="40090001" w:tentative="1">
+      <w:start w:val="1"/>
+      <w:numFmt w:val="bullet"/>
+      <w:lvlText w:val=""/>
+      <w:lvlJc w:val="left"/>
+      <w:pPr>
+        <w:ind w:left="5040" w:hanging="360"/>
+      </w:pPr>
+      <w:rPr>
+        <w:rFonts w:ascii="Symbol" w:hAnsi="Symbol" w:hint="default"/>
+      </w:rPr>
+    </w:lvl>
+    <w:lvl w:ilvl="7" w:tplc="40090003" w:tentative="1">
+      <w:start w:val="1"/>
+      <w:numFmt w:val="bullet"/>
+      <w:lvlText w:val="o"/>
+      <w:lvlJc w:val="left"/>
+      <w:pPr>
+        <w:ind w:left="5760" w:hanging="360"/>
+      </w:pPr>
+      <w:rPr>
+        <w:rFonts w:ascii="Courier New" w:hAnsi="Courier New" w:cs="Courier New" w:hint="default"/>
+      </w:rPr>
+    </w:lvl>
+    <w:lvl w:ilvl="8" w:tplc="40090005" w:tentative="1">
+      <w:start w:val="1"/>
+      <w:numFmt w:val="bullet"/>
+      <w:lvlText w:val=""/>
+      <w:lvlJc w:val="left"/>
+      <w:pPr>
+        <w:ind w:left="6480" w:hanging="360"/>
+      </w:pPr>
+      <w:rPr>
+        <w:rFonts w:ascii="Wingdings" w:hAnsi="Wingdings" w:hint="default"/>
+      </w:rPr>
+    </w:lvl>
+  </w:abstractNum>
+  <w:abstractNum w:abstractNumId="1" w15:restartNumberingAfterBreak="0">
     <w:nsid w:val="0A743636"/>
     <w:multiLevelType w:val="multilevel"/>
     <w:tmpl w:val="F668BC4E"/>
@@ -6239,7 +6339,7 @@
       </w:pPr>
     </w:lvl>
   </w:abstractNum>
-  <w:abstractNum w:abstractNumId="1" w15:restartNumberingAfterBreak="0">
+  <w:abstractNum w:abstractNumId="2" w15:restartNumberingAfterBreak="0">
     <w:nsid w:val="397C17F8"/>
     <w:multiLevelType w:val="multilevel"/>
     <w:tmpl w:val="6DDAE000"/>
@@ -6325,7 +6425,7 @@
       </w:pPr>
     </w:lvl>
   </w:abstractNum>
-  <w:abstractNum w:abstractNumId="2" w15:restartNumberingAfterBreak="0">
+  <w:abstractNum w:abstractNumId="3" w15:restartNumberingAfterBreak="0">
     <w:nsid w:val="3BC94B80"/>
     <w:multiLevelType w:val="multilevel"/>
     <w:tmpl w:val="7C10E40C"/>
@@ -6474,7 +6574,7 @@
       </w:rPr>
     </w:lvl>
   </w:abstractNum>
-  <w:abstractNum w:abstractNumId="3" w15:restartNumberingAfterBreak="0">
+  <w:abstractNum w:abstractNumId="4" w15:restartNumberingAfterBreak="0">
     <w:nsid w:val="48FA689D"/>
     <w:multiLevelType w:val="multilevel"/>
     <w:tmpl w:val="3B72E326"/>
@@ -6623,7 +6723,7 @@
       </w:rPr>
     </w:lvl>
   </w:abstractNum>
-  <w:abstractNum w:abstractNumId="4" w15:restartNumberingAfterBreak="0">
+  <w:abstractNum w:abstractNumId="5" w15:restartNumberingAfterBreak="0">
     <w:nsid w:val="53731F71"/>
     <w:multiLevelType w:val="multilevel"/>
     <w:tmpl w:val="B04E43D4"/>
@@ -6709,7 +6809,7 @@
       </w:pPr>
     </w:lvl>
   </w:abstractNum>
-  <w:abstractNum w:abstractNumId="5" w15:restartNumberingAfterBreak="0">
+  <w:abstractNum w:abstractNumId="6" w15:restartNumberingAfterBreak="0">
     <w:nsid w:val="59E0299B"/>
     <w:multiLevelType w:val="multilevel"/>
     <w:tmpl w:val="AC48C14E"/>
@@ -6795,7 +6895,7 @@
       </w:pPr>
     </w:lvl>
   </w:abstractNum>
-  <w:abstractNum w:abstractNumId="6" w15:restartNumberingAfterBreak="0">
+  <w:abstractNum w:abstractNumId="7" w15:restartNumberingAfterBreak="0">
     <w:nsid w:val="667F6E24"/>
     <w:multiLevelType w:val="multilevel"/>
     <w:tmpl w:val="6BFC0D18"/>
@@ -6913,25 +7013,28 @@
     </w:lvl>
   </w:abstractNum>
   <w:num w:numId="1" w16cid:durableId="1512602860">
-    <w:abstractNumId w:val="0"/>
+    <w:abstractNumId w:val="1"/>
   </w:num>
   <w:num w:numId="2" w16cid:durableId="92867043">
+    <w:abstractNumId w:val="6"/>
+  </w:num>
+  <w:num w:numId="3" w16cid:durableId="1826162218">
+    <w:abstractNumId w:val="2"/>
+  </w:num>
+  <w:num w:numId="4" w16cid:durableId="68695041">
     <w:abstractNumId w:val="5"/>
   </w:num>
-  <w:num w:numId="3" w16cid:durableId="1826162218">
-    <w:abstractNumId w:val="1"/>
+  <w:num w:numId="5" w16cid:durableId="1548563427">
+    <w:abstractNumId w:val="7"/>
   </w:num>
-  <w:num w:numId="4" w16cid:durableId="68695041">
+  <w:num w:numId="6" w16cid:durableId="799108405">
+    <w:abstractNumId w:val="3"/>
+  </w:num>
+  <w:num w:numId="7" w16cid:durableId="1369916744">
     <w:abstractNumId w:val="4"/>
   </w:num>
-  <w:num w:numId="5" w16cid:durableId="1548563427">
-    <w:abstractNumId w:val="6"/>
-  </w:num>
-  <w:num w:numId="6" w16cid:durableId="799108405">
-    <w:abstractNumId w:val="2"/>
-  </w:num>
-  <w:num w:numId="7" w16cid:durableId="1369916744">
-    <w:abstractNumId w:val="3"/>
+  <w:num w:numId="8" w16cid:durableId="1996108351">
+    <w:abstractNumId w:val="0"/>
   </w:num>
 </w:numbering>
 </file>
@@ -7557,6 +7660,17 @@
       </w:tblCellMar>
     </w:tblPr>
   </w:style>
+  <w:style w:type="paragraph" w:styleId="ListParagraph">
+    <w:name w:val="List Paragraph"/>
+    <w:basedOn w:val="Normal"/>
+    <w:uiPriority w:val="34"/>
+    <w:qFormat/>
+    <w:rsid w:val="0033307F"/>
+    <w:pPr>
+      <w:ind w:left="720"/>
+      <w:contextualSpacing/>
+    </w:pPr>
+  </w:style>
 </w:styles>
 </file>
 

</xml_diff>